<commit_message>
updates to reference manual
</commit_message>
<xml_diff>
--- a/docs/fabric3-reference-1-6.docx
+++ b/docs/fabric3-reference-1-6.docx
@@ -8961,7 +8961,7 @@
             <w:rPr>
               <w:noProof/>
             </w:rPr>
-            <w:t>82</w:t>
+            <w:t>81</w:t>
           </w:r>
           <w:r>
             <w:rPr>
@@ -34737,6 +34737,8 @@
         <w:pStyle w:val="Heading1"/>
       </w:pPr>
       <w:bookmarkStart w:id="134" w:name="_Toc143887922"/>
+      <w:bookmarkStart w:id="135" w:name="_Ref143888630"/>
+      <w:bookmarkStart w:id="136" w:name="_Ref143888634"/>
       <w:r>
         <w:t xml:space="preserve">Running </w:t>
       </w:r>
@@ -34753,6 +34755,8 @@
         <w:t xml:space="preserve"> Server</w:t>
       </w:r>
       <w:bookmarkEnd w:id="134"/>
+      <w:bookmarkEnd w:id="135"/>
+      <w:bookmarkEnd w:id="136"/>
       <w:r>
         <w:t xml:space="preserve"> </w:t>
       </w:r>
@@ -34788,11 +34792,11 @@
       <w:pPr>
         <w:pStyle w:val="Heading2"/>
       </w:pPr>
-      <w:bookmarkStart w:id="135" w:name="_Toc143887923"/>
+      <w:bookmarkStart w:id="137" w:name="_Toc143887923"/>
       <w:r>
         <w:t>Installation</w:t>
       </w:r>
-      <w:bookmarkEnd w:id="135"/>
+      <w:bookmarkEnd w:id="137"/>
     </w:p>
     <w:p/>
     <w:p>
@@ -34969,11 +34973,11 @@
       <w:pPr>
         <w:pStyle w:val="Heading2"/>
       </w:pPr>
-      <w:bookmarkStart w:id="136" w:name="_Toc143887924"/>
+      <w:bookmarkStart w:id="138" w:name="_Toc143887924"/>
       <w:r>
         <w:t>Extensions and Profiles</w:t>
       </w:r>
-      <w:bookmarkEnd w:id="136"/>
+      <w:bookmarkEnd w:id="138"/>
     </w:p>
     <w:p>
       <w:pPr>
@@ -35039,11 +35043,11 @@
       <w:pPr>
         <w:pStyle w:val="Heading2"/>
       </w:pPr>
-      <w:bookmarkStart w:id="137" w:name="_Toc143887925"/>
+      <w:bookmarkStart w:id="139" w:name="_Toc143887925"/>
       <w:r>
         <w:t>Deploying an Application</w:t>
       </w:r>
-      <w:bookmarkEnd w:id="137"/>
+      <w:bookmarkEnd w:id="139"/>
     </w:p>
     <w:p/>
     <w:p>
@@ -35084,11 +35088,11 @@
       <w:pPr>
         <w:pStyle w:val="Heading2"/>
       </w:pPr>
-      <w:bookmarkStart w:id="138" w:name="_Toc143887926"/>
+      <w:bookmarkStart w:id="140" w:name="_Toc143887926"/>
       <w:r>
         <w:t>Runtime Administration</w:t>
       </w:r>
-      <w:bookmarkEnd w:id="138"/>
+      <w:bookmarkEnd w:id="140"/>
     </w:p>
     <w:p>
       <w:pPr>
@@ -35109,11 +35113,11 @@
       <w:pPr>
         <w:pStyle w:val="Heading3"/>
       </w:pPr>
-      <w:bookmarkStart w:id="139" w:name="_Toc143887927"/>
+      <w:bookmarkStart w:id="141" w:name="_Toc143887927"/>
       <w:r>
         <w:t>Command Line Administration</w:t>
       </w:r>
-      <w:bookmarkEnd w:id="139"/>
+      <w:bookmarkEnd w:id="141"/>
     </w:p>
     <w:p/>
     <w:p>
@@ -35139,11 +35143,11 @@
       <w:pPr>
         <w:pStyle w:val="Heading3"/>
       </w:pPr>
-      <w:bookmarkStart w:id="140" w:name="_Toc143887928"/>
+      <w:bookmarkStart w:id="142" w:name="_Toc143887928"/>
       <w:r>
         <w:t>Server Shut Down</w:t>
       </w:r>
-      <w:bookmarkEnd w:id="140"/>
+      <w:bookmarkEnd w:id="142"/>
     </w:p>
     <w:p/>
     <w:p>
@@ -35184,22 +35188,22 @@
       <w:pPr>
         <w:pStyle w:val="Heading2"/>
       </w:pPr>
-      <w:bookmarkStart w:id="141" w:name="_Toc143887929"/>
+      <w:bookmarkStart w:id="143" w:name="_Toc143887929"/>
       <w:r>
         <w:t>Runtime Configuration</w:t>
       </w:r>
-      <w:bookmarkEnd w:id="141"/>
+      <w:bookmarkEnd w:id="143"/>
     </w:p>
     <w:p/>
     <w:p>
       <w:pPr>
         <w:pStyle w:val="Heading3"/>
       </w:pPr>
-      <w:bookmarkStart w:id="142" w:name="_Toc143887930"/>
+      <w:bookmarkStart w:id="144" w:name="_Toc143887930"/>
       <w:r>
         <w:t>Runtime Layout</w:t>
       </w:r>
-      <w:bookmarkEnd w:id="142"/>
+      <w:bookmarkEnd w:id="144"/>
     </w:p>
     <w:p/>
     <w:p>
@@ -36166,11 +36170,11 @@
       <w:pPr>
         <w:pStyle w:val="Heading3"/>
       </w:pPr>
-      <w:bookmarkStart w:id="143" w:name="_Toc143887931"/>
+      <w:bookmarkStart w:id="145" w:name="_Toc143887931"/>
       <w:r>
         <w:t>Instantiating Multiple Runtime Instances From a Single Image</w:t>
       </w:r>
-      <w:bookmarkEnd w:id="143"/>
+      <w:bookmarkEnd w:id="145"/>
     </w:p>
     <w:p/>
     <w:p>
@@ -36237,11 +36241,11 @@
       <w:pPr>
         <w:pStyle w:val="Heading3"/>
       </w:pPr>
-      <w:bookmarkStart w:id="144" w:name="_Toc143887932"/>
+      <w:bookmarkStart w:id="146" w:name="_Toc143887932"/>
       <w:r>
         <w:t>Runtime Cloning</w:t>
       </w:r>
-      <w:bookmarkEnd w:id="144"/>
+      <w:bookmarkEnd w:id="146"/>
     </w:p>
     <w:p/>
     <w:p>
@@ -36292,22 +36296,22 @@
       <w:pPr>
         <w:pStyle w:val="Heading3"/>
       </w:pPr>
-      <w:bookmarkStart w:id="145" w:name="_Toc143887933"/>
+      <w:bookmarkStart w:id="147" w:name="_Toc143887933"/>
       <w:r>
         <w:t>Customizing the Runtime Image</w:t>
       </w:r>
-      <w:bookmarkEnd w:id="145"/>
+      <w:bookmarkEnd w:id="147"/>
     </w:p>
     <w:p/>
     <w:p>
       <w:pPr>
         <w:pStyle w:val="Heading3"/>
       </w:pPr>
-      <w:bookmarkStart w:id="146" w:name="_Toc143887934"/>
+      <w:bookmarkStart w:id="148" w:name="_Toc143887934"/>
       <w:r>
         <w:t>Base Configuration</w:t>
       </w:r>
-      <w:bookmarkEnd w:id="146"/>
+      <w:bookmarkEnd w:id="148"/>
     </w:p>
     <w:p/>
     <w:p>
@@ -36655,11 +36659,11 @@
       <w:pPr>
         <w:pStyle w:val="Heading2"/>
       </w:pPr>
-      <w:bookmarkStart w:id="147" w:name="_Toc143887935"/>
+      <w:bookmarkStart w:id="149" w:name="_Toc143887935"/>
       <w:r>
         <w:t>Securing the Runtime</w:t>
       </w:r>
-      <w:bookmarkEnd w:id="147"/>
+      <w:bookmarkEnd w:id="149"/>
       <w:r>
         <w:t xml:space="preserve"> </w:t>
       </w:r>
@@ -36669,11 +36673,11 @@
       <w:pPr>
         <w:pStyle w:val="Heading3"/>
       </w:pPr>
-      <w:bookmarkStart w:id="148" w:name="_Toc143887936"/>
+      <w:bookmarkStart w:id="150" w:name="_Toc143887936"/>
       <w:r>
         <w:t>HTTPS Configuration</w:t>
       </w:r>
-      <w:bookmarkEnd w:id="148"/>
+      <w:bookmarkEnd w:id="150"/>
     </w:p>
     <w:p/>
     <w:p>
@@ -37080,14 +37084,14 @@
       <w:pPr>
         <w:pStyle w:val="Heading3"/>
       </w:pPr>
-      <w:bookmarkStart w:id="149" w:name="_Toc143887937"/>
+      <w:bookmarkStart w:id="151" w:name="_Toc143887937"/>
       <w:r>
         <w:t>Secure</w:t>
       </w:r>
       <w:r>
         <w:t xml:space="preserve"> Artifact Provisioning</w:t>
       </w:r>
-      <w:bookmarkEnd w:id="149"/>
+      <w:bookmarkEnd w:id="151"/>
     </w:p>
     <w:p>
       <w:pPr>
@@ -38490,14 +38494,14 @@
       <w:pPr>
         <w:pStyle w:val="Heading3"/>
       </w:pPr>
-      <w:bookmarkStart w:id="150" w:name="_Toc143887938"/>
+      <w:bookmarkStart w:id="152" w:name="_Toc143887938"/>
       <w:r>
         <w:t>Secure</w:t>
       </w:r>
       <w:r>
         <w:t xml:space="preserve"> Clustered Communications</w:t>
       </w:r>
-      <w:bookmarkEnd w:id="150"/>
+      <w:bookmarkEnd w:id="152"/>
     </w:p>
     <w:p/>
     <w:p>
@@ -38590,11 +38594,11 @@
       <w:pPr>
         <w:pStyle w:val="Heading3"/>
       </w:pPr>
-      <w:bookmarkStart w:id="151" w:name="_Toc143887939"/>
+      <w:bookmarkStart w:id="153" w:name="_Toc143887939"/>
       <w:r>
         <w:t>Enabling JMX Authentication and Authorization</w:t>
       </w:r>
-      <w:bookmarkEnd w:id="151"/>
+      <w:bookmarkEnd w:id="153"/>
     </w:p>
     <w:p/>
     <w:p>
@@ -38956,14 +38960,16 @@
       <w:pPr>
         <w:pStyle w:val="Heading2"/>
       </w:pPr>
-      <w:bookmarkStart w:id="152" w:name="_Toc143887940"/>
+      <w:bookmarkStart w:id="154" w:name="_Toc143887940"/>
+      <w:bookmarkStart w:id="155" w:name="_Ref143888613"/>
       <w:r>
         <w:t xml:space="preserve">Monitoring and </w:t>
       </w:r>
       <w:r>
         <w:t>Logging</w:t>
       </w:r>
-      <w:bookmarkEnd w:id="152"/>
+      <w:bookmarkEnd w:id="154"/>
+      <w:bookmarkEnd w:id="155"/>
     </w:p>
     <w:p/>
     <w:p>
@@ -39105,7 +39111,7 @@
       <w:pPr>
         <w:pStyle w:val="Heading3"/>
       </w:pPr>
-      <w:bookmarkStart w:id="153" w:name="_Toc143887941"/>
+      <w:bookmarkStart w:id="156" w:name="_Toc143887941"/>
       <w:r>
         <w:t>Monit</w:t>
       </w:r>
@@ -39115,7 +39121,7 @@
       <w:r>
         <w:t xml:space="preserve"> Hierarchy</w:t>
       </w:r>
-      <w:bookmarkEnd w:id="153"/>
+      <w:bookmarkEnd w:id="156"/>
     </w:p>
     <w:p/>
     <w:p>
@@ -39351,11 +39357,11 @@
       <w:pPr>
         <w:pStyle w:val="Heading3"/>
       </w:pPr>
-      <w:bookmarkStart w:id="154" w:name="_Toc143887942"/>
+      <w:bookmarkStart w:id="157" w:name="_Toc143887942"/>
       <w:r>
         <w:t>Configuration</w:t>
       </w:r>
-      <w:bookmarkEnd w:id="154"/>
+      <w:bookmarkEnd w:id="157"/>
     </w:p>
     <w:p>
       <w:pPr>
@@ -40094,11 +40100,11 @@
       <w:pPr>
         <w:pStyle w:val="Heading2"/>
       </w:pPr>
-      <w:bookmarkStart w:id="155" w:name="_Toc143887943"/>
+      <w:bookmarkStart w:id="158" w:name="_Toc143887943"/>
       <w:r>
         <w:t>Work Management</w:t>
       </w:r>
-      <w:bookmarkEnd w:id="155"/>
+      <w:bookmarkEnd w:id="158"/>
     </w:p>
     <w:p>
       <w:pPr>
@@ -40432,11 +40438,11 @@
       <w:pPr>
         <w:pStyle w:val="Heading2"/>
       </w:pPr>
-      <w:bookmarkStart w:id="156" w:name="_Toc143887944"/>
+      <w:bookmarkStart w:id="159" w:name="_Toc143887944"/>
       <w:r>
         <w:t>Stopping Transports</w:t>
       </w:r>
-      <w:bookmarkEnd w:id="156"/>
+      <w:bookmarkEnd w:id="159"/>
     </w:p>
     <w:p/>
     <w:p>
@@ -40463,11 +40469,11 @@
       <w:pPr>
         <w:pStyle w:val="Heading2"/>
       </w:pPr>
-      <w:bookmarkStart w:id="157" w:name="_Toc143887945"/>
+      <w:bookmarkStart w:id="160" w:name="_Toc143887945"/>
       <w:r>
         <w:t>Extension Configuration</w:t>
       </w:r>
-      <w:bookmarkEnd w:id="157"/>
+      <w:bookmarkEnd w:id="160"/>
     </w:p>
     <w:p/>
     <w:p>
@@ -40487,11 +40493,11 @@
       <w:pPr>
         <w:pStyle w:val="Heading2"/>
       </w:pPr>
-      <w:bookmarkStart w:id="158" w:name="_Toc143887946"/>
+      <w:bookmarkStart w:id="161" w:name="_Toc143887946"/>
       <w:r>
         <w:t>Pass-By-Value</w:t>
       </w:r>
-      <w:bookmarkEnd w:id="158"/>
+      <w:bookmarkEnd w:id="161"/>
     </w:p>
     <w:p/>
     <w:p>
@@ -40543,17 +40549,17 @@
       <w:pPr>
         <w:pStyle w:val="Heading1"/>
       </w:pPr>
-      <w:bookmarkStart w:id="159" w:name="_Ref143676413"/>
-      <w:bookmarkStart w:id="160" w:name="_Ref143676455"/>
-      <w:bookmarkStart w:id="161" w:name="_Ref143676481"/>
-      <w:bookmarkStart w:id="162" w:name="_Toc143887947"/>
+      <w:bookmarkStart w:id="162" w:name="_Ref143676413"/>
+      <w:bookmarkStart w:id="163" w:name="_Ref143676455"/>
+      <w:bookmarkStart w:id="164" w:name="_Ref143676481"/>
+      <w:bookmarkStart w:id="165" w:name="_Toc143887947"/>
       <w:r>
         <w:t>Distributed Domains</w:t>
       </w:r>
-      <w:bookmarkEnd w:id="159"/>
-      <w:bookmarkEnd w:id="160"/>
-      <w:bookmarkEnd w:id="161"/>
       <w:bookmarkEnd w:id="162"/>
+      <w:bookmarkEnd w:id="163"/>
+      <w:bookmarkEnd w:id="164"/>
+      <w:bookmarkEnd w:id="165"/>
     </w:p>
     <w:p/>
     <w:p>
@@ -40573,11 +40579,11 @@
       <w:pPr>
         <w:pStyle w:val="Heading2"/>
       </w:pPr>
-      <w:bookmarkStart w:id="163" w:name="_Toc143887948"/>
+      <w:bookmarkStart w:id="166" w:name="_Toc143887948"/>
       <w:r>
         <w:t>Key Concepts</w:t>
       </w:r>
-      <w:bookmarkEnd w:id="163"/>
+      <w:bookmarkEnd w:id="166"/>
     </w:p>
     <w:p/>
     <w:p>
@@ -40597,11 +40603,11 @@
       <w:pPr>
         <w:pStyle w:val="Heading3"/>
       </w:pPr>
-      <w:bookmarkStart w:id="164" w:name="_Toc143887949"/>
+      <w:bookmarkStart w:id="167" w:name="_Toc143887949"/>
       <w:r>
         <w:t>The Domain</w:t>
       </w:r>
-      <w:bookmarkEnd w:id="164"/>
+      <w:bookmarkEnd w:id="167"/>
     </w:p>
     <w:p/>
     <w:p>
@@ -40621,11 +40627,11 @@
       <w:pPr>
         <w:pStyle w:val="Heading3"/>
       </w:pPr>
-      <w:bookmarkStart w:id="165" w:name="_Toc143887950"/>
+      <w:bookmarkStart w:id="168" w:name="_Toc143887950"/>
       <w:r>
         <w:t>Zones</w:t>
       </w:r>
-      <w:bookmarkEnd w:id="165"/>
+      <w:bookmarkEnd w:id="168"/>
     </w:p>
     <w:p/>
     <w:p>
@@ -40661,11 +40667,11 @@
       <w:pPr>
         <w:pStyle w:val="Heading3"/>
       </w:pPr>
-      <w:bookmarkStart w:id="166" w:name="_Toc143887951"/>
+      <w:bookmarkStart w:id="169" w:name="_Toc143887951"/>
       <w:r>
         <w:t>The Controller, Participants, and Zone Manager</w:t>
       </w:r>
-      <w:bookmarkEnd w:id="166"/>
+      <w:bookmarkEnd w:id="169"/>
     </w:p>
     <w:p/>
     <w:p>
@@ -40711,11 +40717,11 @@
       <w:pPr>
         <w:pStyle w:val="Heading3"/>
       </w:pPr>
-      <w:bookmarkStart w:id="167" w:name="_Toc143887952"/>
+      <w:bookmarkStart w:id="170" w:name="_Toc143887952"/>
       <w:r>
         <w:t>Deployment Plans</w:t>
       </w:r>
-      <w:bookmarkEnd w:id="167"/>
+      <w:bookmarkEnd w:id="170"/>
     </w:p>
     <w:p/>
     <w:p>
@@ -40735,11 +40741,11 @@
       <w:pPr>
         <w:pStyle w:val="Heading3"/>
       </w:pPr>
-      <w:bookmarkStart w:id="168" w:name="_Toc143887953"/>
+      <w:bookmarkStart w:id="171" w:name="_Toc143887953"/>
       <w:r>
         <w:t>Clustering</w:t>
       </w:r>
-      <w:bookmarkEnd w:id="168"/>
+      <w:bookmarkEnd w:id="171"/>
     </w:p>
     <w:p/>
     <w:p>
@@ -40759,11 +40765,11 @@
       <w:pPr>
         <w:pStyle w:val="Heading3"/>
       </w:pPr>
-      <w:bookmarkStart w:id="169" w:name="_Toc143887954"/>
+      <w:bookmarkStart w:id="172" w:name="_Toc143887954"/>
       <w:r>
         <w:t>Scaling Down</w:t>
       </w:r>
-      <w:bookmarkEnd w:id="169"/>
+      <w:bookmarkEnd w:id="172"/>
     </w:p>
     <w:p/>
     <w:p>
@@ -40783,11 +40789,11 @@
       <w:pPr>
         <w:pStyle w:val="Heading2"/>
       </w:pPr>
-      <w:bookmarkStart w:id="170" w:name="_Toc143887955"/>
+      <w:bookmarkStart w:id="173" w:name="_Toc143887955"/>
       <w:r>
         <w:t>Setting up a Distributed Domain</w:t>
       </w:r>
-      <w:bookmarkEnd w:id="170"/>
+      <w:bookmarkEnd w:id="173"/>
     </w:p>
     <w:p/>
     <w:p>
@@ -40807,11 +40813,11 @@
       <w:pPr>
         <w:pStyle w:val="Heading3"/>
       </w:pPr>
-      <w:bookmarkStart w:id="171" w:name="_Toc143887956"/>
+      <w:bookmarkStart w:id="174" w:name="_Toc143887956"/>
       <w:r>
         <w:t>Installing the Controller</w:t>
       </w:r>
-      <w:bookmarkEnd w:id="171"/>
+      <w:bookmarkEnd w:id="174"/>
     </w:p>
     <w:p/>
     <w:p>
@@ -40870,11 +40876,11 @@
       <w:pPr>
         <w:pStyle w:val="Heading3"/>
       </w:pPr>
-      <w:bookmarkStart w:id="172" w:name="_Toc143887957"/>
+      <w:bookmarkStart w:id="175" w:name="_Toc143887957"/>
       <w:r>
         <w:t>Installing Participants</w:t>
       </w:r>
-      <w:bookmarkEnd w:id="172"/>
+      <w:bookmarkEnd w:id="175"/>
     </w:p>
     <w:p/>
     <w:p>
@@ -40977,11 +40983,11 @@
       <w:pPr>
         <w:pStyle w:val="Heading3"/>
       </w:pPr>
-      <w:bookmarkStart w:id="173" w:name="_Toc143887958"/>
+      <w:bookmarkStart w:id="176" w:name="_Toc143887958"/>
       <w:r>
         <w:t>Installing the Administration tool</w:t>
       </w:r>
-      <w:bookmarkEnd w:id="173"/>
+      <w:bookmarkEnd w:id="176"/>
     </w:p>
     <w:p/>
     <w:p>
@@ -41088,13 +41094,13 @@
       <w:pPr>
         <w:pStyle w:val="Heading1"/>
       </w:pPr>
-      <w:bookmarkStart w:id="174" w:name="_Ref143714679"/>
-      <w:bookmarkStart w:id="175" w:name="_Toc143887959"/>
+      <w:bookmarkStart w:id="177" w:name="_Ref143714679"/>
+      <w:bookmarkStart w:id="178" w:name="_Toc143887959"/>
       <w:r>
         <w:t>Writing Manageable Applications</w:t>
       </w:r>
-      <w:bookmarkEnd w:id="174"/>
-      <w:bookmarkEnd w:id="175"/>
+      <w:bookmarkEnd w:id="177"/>
+      <w:bookmarkEnd w:id="178"/>
     </w:p>
     <w:p/>
     <w:p/>
@@ -41124,11 +41130,11 @@
       <w:pPr>
         <w:pStyle w:val="Heading2"/>
       </w:pPr>
-      <w:bookmarkStart w:id="176" w:name="_Toc143887960"/>
+      <w:bookmarkStart w:id="179" w:name="_Toc143887960"/>
       <w:r>
         <w:t>Publishing Components as MBeans</w:t>
       </w:r>
-      <w:bookmarkEnd w:id="176"/>
+      <w:bookmarkEnd w:id="179"/>
     </w:p>
     <w:p/>
     <w:p>
@@ -41468,11 +41474,11 @@
       <w:pPr>
         <w:pStyle w:val="Heading2"/>
       </w:pPr>
-      <w:bookmarkStart w:id="177" w:name="_Toc143887961"/>
+      <w:bookmarkStart w:id="180" w:name="_Toc143887961"/>
       <w:r>
         <w:t>JMX Security</w:t>
       </w:r>
-      <w:bookmarkEnd w:id="177"/>
+      <w:bookmarkEnd w:id="180"/>
     </w:p>
     <w:p>
       <w:pPr>
@@ -41731,70 +41737,696 @@
       <w:pPr>
         <w:pStyle w:val="Heading2"/>
       </w:pPr>
-      <w:bookmarkStart w:id="178" w:name="_Toc143887962"/>
+      <w:bookmarkStart w:id="181" w:name="_Toc143887962"/>
       <w:r>
         <w:t>Monitoring</w:t>
       </w:r>
-      <w:bookmarkEnd w:id="178"/>
-    </w:p>
-    <w:p>
-      <w:pPr>
-        <w:pBdr>
-          <w:bottom w:val="single" w:sz="6" w:space="1" w:color="auto"/>
-        </w:pBdr>
-      </w:pPr>
+      <w:bookmarkEnd w:id="181"/>
+    </w:p>
+    <w:p>
+      <w:pPr>
+        <w:pStyle w:val="BodyTextFirstIndent"/>
+      </w:pPr>
+    </w:p>
+    <w:p>
+      <w:pPr>
+        <w:pStyle w:val="BodyTextFirstIndent"/>
+      </w:pPr>
+      <w:r>
+        <w:t xml:space="preserve">In place of traditional logging, Fabric3 provides facilities for application code to emit events to channels. This provides added flexibility by allowing component consumers to subscribe to receive events in addition to logging operations. </w:t>
+      </w:r>
+    </w:p>
+    <w:p>
+      <w:pPr>
+        <w:pStyle w:val="BodyTextFirstIndent"/>
+      </w:pPr>
+      <w:r>
+        <w:t>Fabric3 uses LogBack (</w:t>
+      </w:r>
+      <w:hyperlink r:id="rId45" w:history="1">
+        <w:r>
+          <w:rPr>
+            <w:rStyle w:val="Hyperlink"/>
+          </w:rPr>
+          <w:t>http://logback.qos.ch/</w:t>
+        </w:r>
+      </w:hyperlink>
+      <w:r>
+        <w:t>) to log events sent to the default application channel (for details on the default application channel, see “</w:t>
+      </w:r>
+      <w:r>
+        <w:fldChar w:fldCharType="begin"/>
+      </w:r>
+      <w:r>
+        <w:instrText xml:space="preserve"> REF _Ref143888613 \h </w:instrText>
+      </w:r>
+      <w:r>
+        <w:fldChar w:fldCharType="separate"/>
+      </w:r>
+      <w:r>
+        <w:t>Monitoring and Logging</w:t>
+      </w:r>
+      <w:r>
+        <w:fldChar w:fldCharType="end"/>
+      </w:r>
+      <w:r>
+        <w:t xml:space="preserve">” in Chapter </w:t>
+      </w:r>
+      <w:r>
+        <w:fldChar w:fldCharType="begin"/>
+      </w:r>
+      <w:r>
+        <w:instrText xml:space="preserve"> REF _Ref143888630 \r \h </w:instrText>
+      </w:r>
+      <w:r>
+        <w:fldChar w:fldCharType="separate"/>
+      </w:r>
+      <w:r>
+        <w:t>17</w:t>
+      </w:r>
+      <w:r>
+        <w:fldChar w:fldCharType="end"/>
+      </w:r>
+      <w:r>
+        <w:t>, “</w:t>
+      </w:r>
+      <w:r>
+        <w:fldChar w:fldCharType="begin"/>
+      </w:r>
+      <w:r>
+        <w:instrText xml:space="preserve"> REF _Ref143888634 \h </w:instrText>
+      </w:r>
+      <w:r>
+        <w:fldChar w:fldCharType="separate"/>
+      </w:r>
+      <w:r>
+        <w:t>Running and Managing the Fabric3 Server</w:t>
+      </w:r>
+      <w:r>
+        <w:fldChar w:fldCharType="end"/>
+      </w:r>
+      <w:r>
+        <w:t>”).</w:t>
+      </w:r>
+    </w:p>
+    <w:p>
+      <w:pPr>
+        <w:pStyle w:val="BodyTextFirstIndent"/>
+      </w:pPr>
+      <w:r>
+        <w:t>The org.fabric3.annotations.monitor.Monitor annotation is used to inject a monitor proxy, which is responsible for dispatching application events to a channel. The monitor proxy is defined using an interface supplied by the application:</w:t>
+      </w:r>
+    </w:p>
+    <w:p>
+      <w:pPr>
+        <w:pStyle w:val="BodyTextFirstIndent"/>
+      </w:pPr>
+    </w:p>
+    <w:p>
+      <w:pPr>
+        <w:pStyle w:val="code"/>
+      </w:pPr>
+      <w:r>
+        <w:t>public class CalculatorImpl implements Calculator{</w:t>
+      </w:r>
+    </w:p>
+    <w:p>
+      <w:pPr>
+        <w:pStyle w:val="code"/>
+      </w:pPr>
+      <w:r>
+        <w:t xml:space="preserve">   private CalculatorMonitor monitor;</w:t>
+      </w:r>
+    </w:p>
+    <w:p>
+      <w:pPr>
+        <w:pStyle w:val="code"/>
+      </w:pPr>
+    </w:p>
+    <w:p>
+      <w:pPr>
+        <w:pStyle w:val="code"/>
+      </w:pPr>
+      <w:r>
+        <w:t xml:space="preserve">   public CalculatorImpl(@Monitor monitor){</w:t>
+      </w:r>
+    </w:p>
+    <w:p>
+      <w:pPr>
+        <w:pStyle w:val="code"/>
+      </w:pPr>
+      <w:r>
+        <w:t xml:space="preserve">     this.monitor = monitor;  </w:t>
+      </w:r>
+    </w:p>
+    <w:p>
+      <w:pPr>
+        <w:pStyle w:val="code"/>
+      </w:pPr>
+      <w:r>
+        <w:t xml:space="preserve">   }</w:t>
+      </w:r>
+    </w:p>
+    <w:p>
+      <w:pPr>
+        <w:pStyle w:val="code"/>
+      </w:pPr>
+    </w:p>
+    <w:p>
+      <w:pPr>
+        <w:pStyle w:val="code"/>
+      </w:pPr>
+      <w:r>
+        <w:t xml:space="preserve">   public double add(</w:t>
+      </w:r>
+      <w:r>
+        <w:t>double n1, double n2) {</w:t>
+      </w:r>
+    </w:p>
+    <w:p>
+      <w:pPr>
+        <w:pStyle w:val="code"/>
+      </w:pPr>
+      <w:r>
+        <w:t xml:space="preserve">      monitor.add(n1,n2);</w:t>
+      </w:r>
+    </w:p>
+    <w:p>
+      <w:pPr>
+        <w:pStyle w:val="code"/>
+      </w:pPr>
+      <w:r>
+        <w:t xml:space="preserve">      return n1+n2;</w:t>
+      </w:r>
+    </w:p>
+    <w:p>
+      <w:pPr>
+        <w:pStyle w:val="code"/>
+      </w:pPr>
+      <w:r>
+        <w:t xml:space="preserve">   }  </w:t>
+      </w:r>
+    </w:p>
+    <w:p>
+      <w:pPr>
+        <w:pStyle w:val="code"/>
+      </w:pPr>
+      <w:r>
+        <w:t xml:space="preserve">    </w:t>
+      </w:r>
+    </w:p>
+    <w:p>
+      <w:pPr>
+        <w:pStyle w:val="code"/>
+      </w:pPr>
+      <w:r>
+        <w:t xml:space="preserve">   //…</w:t>
+      </w:r>
+    </w:p>
+    <w:p>
+      <w:pPr>
+        <w:pStyle w:val="code"/>
+      </w:pPr>
+      <w:r>
+        <w:t xml:space="preserve">} </w:t>
+      </w:r>
+      <w:r>
+        <w:t xml:space="preserve"> </w:t>
+      </w:r>
+    </w:p>
+    <w:p/>
+    <w:p>
+      <w:pPr>
+        <w:pStyle w:val="BodyText"/>
+      </w:pPr>
+      <w:r>
+        <w:t>Fabric3 will search for a resource bundle named f3.properties in the classpath by converting the monitor interface package to a directory hierarchy. The properties file can be used to provide internationalized text output in a log message. An example f3.properties file is shown below:</w:t>
+      </w:r>
+    </w:p>
+    <w:p>
+      <w:pPr>
+        <w:pStyle w:val="BodyText"/>
+      </w:pPr>
+    </w:p>
+    <w:p>
+      <w:pPr>
+        <w:pStyle w:val="code"/>
+      </w:pPr>
+      <w:r>
+        <w:t>org.fabric3.samples.</w:t>
+      </w:r>
+      <w:r>
+        <w:t>CalculatorMonitor</w:t>
+      </w:r>
+      <w:r>
+        <w:t>#</w:t>
+      </w:r>
+      <w:r>
+        <w:t>add</w:t>
+      </w:r>
+      <w:r>
+        <w:t>=</w:t>
+      </w:r>
+      <w:r>
+        <w:t>Added:</w:t>
+      </w:r>
+      <w:r>
+        <w:t xml:space="preserve"> {0}</w:t>
+      </w:r>
+      <w:r>
+        <w:t xml:space="preserve"> and {1}</w:t>
+      </w:r>
+    </w:p>
+    <w:p>
+      <w:pPr>
+        <w:pStyle w:val="code"/>
+      </w:pPr>
+      <w:r>
+        <w:t>org.fabric3.samples.</w:t>
+      </w:r>
+      <w:r>
+        <w:t>CalculatorMonitor</w:t>
+      </w:r>
+      <w:r>
+        <w:t>#</w:t>
+      </w:r>
+      <w:r>
+        <w:t>add</w:t>
+      </w:r>
+      <w:r>
+        <w:t>=</w:t>
+      </w:r>
+      <w:r>
+        <w:t>An</w:t>
+      </w:r>
+      <w:r>
+        <w:t xml:space="preserve"> error occured:\n {0}</w:t>
+      </w:r>
+    </w:p>
+    <w:p>
+      <w:pPr>
+        <w:pStyle w:val="code"/>
+      </w:pPr>
+    </w:p>
+    <w:p>
+      <w:pPr>
+        <w:pStyle w:val="code"/>
+      </w:pPr>
+    </w:p>
+    <w:p/>
+    <w:p>
+      <w:pPr>
+        <w:pStyle w:val="Heading2"/>
+      </w:pPr>
+      <w:r>
+        <w:t>Segregating Monitor Events</w:t>
+      </w:r>
+    </w:p>
+    <w:p>
+      <w:pPr>
+        <w:pStyle w:val="BodyTextFirstIndent"/>
+      </w:pPr>
+    </w:p>
+    <w:p>
+      <w:pPr>
+        <w:pStyle w:val="BodyTextFirstIndent"/>
+      </w:pPr>
+      <w:r>
+        <w:t>It is also possible to defile custom channels to send events. This allows application events to be segregated. Below is an example of a configuring a channel. Note that the channel is set as synchronous, which means events will be dispatched to listeners synchronously. This ensures log events are recorded in order:</w:t>
+      </w:r>
+    </w:p>
+    <w:p>
+      <w:pPr>
+        <w:pStyle w:val="BodyTextFirstIndent"/>
+      </w:pPr>
+    </w:p>
+    <w:p>
+      <w:pPr>
+        <w:pStyle w:val="code"/>
+      </w:pPr>
+      <w:r>
+        <w:t xml:space="preserve"> &lt;composite </w:t>
+      </w:r>
+    </w:p>
+    <w:p>
+      <w:pPr>
+        <w:pStyle w:val="code"/>
+      </w:pPr>
+      <w:r>
+        <w:t xml:space="preserve">    xmlns="http://docs.oasis-open.org/ns/opencsa/sca/200912"</w:t>
+      </w:r>
+    </w:p>
+    <w:p>
+      <w:pPr>
+        <w:pStyle w:val="code"/>
+      </w:pPr>
+      <w:r>
+        <w:t xml:space="preserve">    xmlns:f3-core="urn:fabric3.org:core"…&gt;</w:t>
+      </w:r>
+    </w:p>
+    <w:p>
+      <w:pPr>
+        <w:pStyle w:val="code"/>
+      </w:pPr>
+    </w:p>
+    <w:p>
+      <w:pPr>
+        <w:pStyle w:val="code"/>
+      </w:pPr>
+      <w:r>
+        <w:t xml:space="preserve">   &lt;channel name="CustomMonitorChannel" </w:t>
+      </w:r>
+    </w:p>
+    <w:p>
+      <w:pPr>
+        <w:pStyle w:val="code"/>
+      </w:pPr>
+      <w:r>
+        <w:t xml:space="preserve">            requires="f3-core:synchronous"/&gt;</w:t>
+      </w:r>
+    </w:p>
+    <w:p>
+      <w:pPr>
+        <w:pStyle w:val="code"/>
+      </w:pPr>
+    </w:p>
+    <w:p>
+      <w:pPr>
+        <w:pStyle w:val="code"/>
+      </w:pPr>
+      <w:r>
+        <w:t xml:space="preserve">&lt;/composite&gt; </w:t>
+      </w:r>
+    </w:p>
+    <w:p>
+      <w:pPr>
+        <w:pStyle w:val="BodyTextFirstIndent"/>
+      </w:pPr>
+    </w:p>
+    <w:p>
+      <w:pPr>
+        <w:pStyle w:val="BodyText"/>
+      </w:pPr>
+      <w:r>
+        <w:t>To attach a logger to the channel, use implementation.monitor:</w:t>
+      </w:r>
+    </w:p>
+    <w:p>
+      <w:pPr>
+        <w:pStyle w:val="BodyText"/>
+      </w:pPr>
+    </w:p>
+    <w:p>
+      <w:pPr>
+        <w:pStyle w:val="code"/>
+      </w:pPr>
+      <w:r>
+        <w:t>&lt;composite …&gt;</w:t>
+      </w:r>
+    </w:p>
+    <w:p>
+      <w:pPr>
+        <w:pStyle w:val="code"/>
+      </w:pPr>
+      <w:r>
+        <w:t xml:space="preserve">   &lt;component name="TestChannelMonitor"&gt;</w:t>
+      </w:r>
+    </w:p>
+    <w:p>
+      <w:pPr>
+        <w:pStyle w:val="code"/>
+      </w:pPr>
+      <w:r>
+        <w:t xml:space="preserve">        &lt;implementation.monitor/&gt;</w:t>
+      </w:r>
+    </w:p>
+    <w:p>
+      <w:pPr>
+        <w:pStyle w:val="code"/>
+      </w:pPr>
+      <w:r>
+        <w:t xml:space="preserve">        &lt;consumer name="monitor" source="</w:t>
+      </w:r>
+      <w:r>
+        <w:t>CustomMonitorChannel</w:t>
+      </w:r>
+      <w:r>
+        <w:t>"/&gt;</w:t>
+      </w:r>
+    </w:p>
+    <w:p>
+      <w:pPr>
+        <w:pStyle w:val="code"/>
+      </w:pPr>
+      <w:r>
+        <w:t xml:space="preserve">   &lt;/component&gt;</w:t>
+      </w:r>
+    </w:p>
+    <w:p>
+      <w:pPr>
+        <w:pStyle w:val="code"/>
+      </w:pPr>
+      <w:r>
+        <w:t>&lt;/composite&gt;</w:t>
+      </w:r>
+    </w:p>
+    <w:p>
+      <w:pPr>
+        <w:pStyle w:val="BodyText"/>
+      </w:pPr>
+    </w:p>
+    <w:p>
+      <w:pPr>
+        <w:pStyle w:val="BodyText"/>
+      </w:pPr>
+      <w:r>
+        <w:t xml:space="preserve">An event can </w:t>
+      </w:r>
+      <w:r>
+        <w:t>be dispatched to a custom chann</w:t>
+      </w:r>
+      <w:r>
+        <w:t>e</w:t>
+      </w:r>
+      <w:r>
+        <w:t>l by specifying the channel name on the @Monitor annotation:</w:t>
+      </w:r>
+    </w:p>
+    <w:p>
+      <w:pPr>
+        <w:pStyle w:val="BodyText"/>
+      </w:pPr>
+    </w:p>
+    <w:p>
+      <w:pPr>
+        <w:pStyle w:val="code"/>
+        <w:rPr>
+          <w:sz w:val="20"/>
+        </w:rPr>
+      </w:pPr>
+      <w:r>
+        <w:rPr>
+          <w:sz w:val="20"/>
+        </w:rPr>
+        <w:t>public class CalculatorImpl implements Calculator{</w:t>
+      </w:r>
+    </w:p>
+    <w:p>
+      <w:pPr>
+        <w:pStyle w:val="code"/>
+        <w:rPr>
+          <w:sz w:val="20"/>
+        </w:rPr>
+      </w:pPr>
+      <w:r>
+        <w:rPr>
+          <w:sz w:val="20"/>
+        </w:rPr>
+        <w:t xml:space="preserve">   private CalculatorMonitor monitor;</w:t>
+      </w:r>
+    </w:p>
+    <w:p>
+      <w:pPr>
+        <w:pStyle w:val="code"/>
+        <w:rPr>
+          <w:sz w:val="20"/>
+        </w:rPr>
+      </w:pPr>
+    </w:p>
+    <w:p>
+      <w:pPr>
+        <w:pStyle w:val="code"/>
+        <w:rPr>
+          <w:sz w:val="20"/>
+        </w:rPr>
+      </w:pPr>
+      <w:r>
+        <w:rPr>
+          <w:sz w:val="20"/>
+        </w:rPr>
+        <w:t xml:space="preserve">   public CalculatorImpl(@Monitor(“CustomMonitorChannel” monitor){</w:t>
+      </w:r>
+    </w:p>
+    <w:p>
+      <w:pPr>
+        <w:pStyle w:val="code"/>
+        <w:rPr>
+          <w:sz w:val="20"/>
+        </w:rPr>
+      </w:pPr>
+      <w:r>
+        <w:rPr>
+          <w:sz w:val="20"/>
+        </w:rPr>
+        <w:t xml:space="preserve">     this.monitor = monitor;  </w:t>
+      </w:r>
+    </w:p>
+    <w:p>
+      <w:pPr>
+        <w:pStyle w:val="code"/>
+        <w:rPr>
+          <w:sz w:val="20"/>
+        </w:rPr>
+      </w:pPr>
+      <w:r>
+        <w:rPr>
+          <w:sz w:val="20"/>
+        </w:rPr>
+        <w:t xml:space="preserve">   }</w:t>
+      </w:r>
+    </w:p>
+    <w:p>
+      <w:pPr>
+        <w:pStyle w:val="code"/>
+        <w:rPr>
+          <w:sz w:val="20"/>
+        </w:rPr>
+      </w:pPr>
+    </w:p>
+    <w:p>
+      <w:pPr>
+        <w:pStyle w:val="code"/>
+        <w:rPr>
+          <w:sz w:val="20"/>
+        </w:rPr>
+      </w:pPr>
+      <w:r>
+        <w:rPr>
+          <w:sz w:val="20"/>
+        </w:rPr>
+        <w:t xml:space="preserve">   public double add(double n1, double n2) {</w:t>
+      </w:r>
+    </w:p>
+    <w:p>
+      <w:pPr>
+        <w:pStyle w:val="code"/>
+        <w:rPr>
+          <w:sz w:val="20"/>
+        </w:rPr>
+      </w:pPr>
+      <w:r>
+        <w:rPr>
+          <w:sz w:val="20"/>
+        </w:rPr>
+        <w:t xml:space="preserve">      monitor.add(n1,n2);</w:t>
+      </w:r>
+    </w:p>
+    <w:p>
+      <w:pPr>
+        <w:pStyle w:val="code"/>
+        <w:rPr>
+          <w:sz w:val="20"/>
+        </w:rPr>
+      </w:pPr>
+      <w:r>
+        <w:rPr>
+          <w:sz w:val="20"/>
+        </w:rPr>
+        <w:t xml:space="preserve">      return n1+n2;</w:t>
+      </w:r>
+    </w:p>
+    <w:p>
+      <w:pPr>
+        <w:pStyle w:val="code"/>
+        <w:rPr>
+          <w:sz w:val="20"/>
+        </w:rPr>
+      </w:pPr>
+      <w:r>
+        <w:rPr>
+          <w:sz w:val="20"/>
+        </w:rPr>
+        <w:t xml:space="preserve">   }  </w:t>
+      </w:r>
+    </w:p>
+    <w:p>
+      <w:pPr>
+        <w:pStyle w:val="code"/>
+        <w:rPr>
+          <w:sz w:val="20"/>
+        </w:rPr>
+      </w:pPr>
+      <w:r>
+        <w:rPr>
+          <w:sz w:val="20"/>
+        </w:rPr>
+        <w:t xml:space="preserve">    </w:t>
+      </w:r>
+    </w:p>
+    <w:p>
+      <w:pPr>
+        <w:pStyle w:val="code"/>
+        <w:rPr>
+          <w:sz w:val="20"/>
+        </w:rPr>
+      </w:pPr>
+      <w:r>
+        <w:rPr>
+          <w:sz w:val="20"/>
+        </w:rPr>
+        <w:t xml:space="preserve">   //…</w:t>
+      </w:r>
+    </w:p>
+    <w:p>
+      <w:pPr>
+        <w:pStyle w:val="code"/>
+        <w:rPr>
+          <w:sz w:val="20"/>
+        </w:rPr>
+      </w:pPr>
+      <w:r>
+        <w:rPr>
+          <w:sz w:val="20"/>
+        </w:rPr>
+        <w:t>}</w:t>
+      </w:r>
+    </w:p>
+    <w:p>
+      <w:pPr>
+        <w:pStyle w:val="BodyTextFirstIndent"/>
+      </w:pPr>
+    </w:p>
+    <w:p>
+      <w:r>
+        <w:br w:type="page"/>
+      </w:r>
     </w:p>
     <w:p/>
     <w:p/>
     <w:p>
-      <w:r>
-        <w:t>Injection</w:t>
-      </w:r>
-    </w:p>
-    <w:p>
-      <w:r>
-        <w:t>f3.properties</w:t>
-      </w:r>
-    </w:p>
-    <w:p>
-      <w:r>
-        <w:t>Alternative channels</w:t>
-      </w:r>
-    </w:p>
-    <w:p>
-      <w:pPr>
-        <w:ind w:firstLine="720"/>
-      </w:pPr>
-      <w:r>
-        <w:t>--- synchronous channels</w:t>
-      </w:r>
-    </w:p>
-    <w:p>
-      <w:r>
-        <w:t>Monitor implementations</w:t>
-      </w:r>
-    </w:p>
-    <w:p>
-      <w:r>
-        <w:br w:type="page"/>
-      </w:r>
+      <w:pPr>
+        <w:pStyle w:val="Heading1"/>
+      </w:pPr>
+      <w:bookmarkStart w:id="182" w:name="_Toc143887963"/>
+      <w:r>
+        <w:t>The Tomcat Runtime</w:t>
+      </w:r>
+      <w:bookmarkEnd w:id="182"/>
     </w:p>
     <w:p/>
     <w:p/>
     <w:p>
       <w:pPr>
-        <w:pStyle w:val="Heading1"/>
-      </w:pPr>
-      <w:bookmarkStart w:id="179" w:name="_Toc143887963"/>
-      <w:r>
-        <w:t>The Tomcat Runtime</w:t>
-      </w:r>
-      <w:bookmarkEnd w:id="179"/>
-    </w:p>
-    <w:p/>
-    <w:p/>
-    <w:p>
-      <w:pPr>
         <w:pStyle w:val="BodyTextFirstIndent"/>
       </w:pPr>
       <w:r>
@@ -41835,11 +42467,11 @@
       <w:pPr>
         <w:pStyle w:val="Heading2"/>
       </w:pPr>
-      <w:bookmarkStart w:id="180" w:name="_Toc143887964"/>
+      <w:bookmarkStart w:id="183" w:name="_Toc143887964"/>
       <w:r>
         <w:t>Enabling and Accessing JMX</w:t>
       </w:r>
-      <w:bookmarkEnd w:id="180"/>
+      <w:bookmarkEnd w:id="183"/>
     </w:p>
     <w:p/>
     <w:p>
@@ -42137,13 +42769,13 @@
       <w:pPr>
         <w:pStyle w:val="Heading1"/>
       </w:pPr>
-      <w:bookmarkStart w:id="181" w:name="_Ref105126290"/>
-      <w:bookmarkStart w:id="182" w:name="_Toc143887965"/>
+      <w:bookmarkStart w:id="184" w:name="_Ref105126290"/>
+      <w:bookmarkStart w:id="185" w:name="_Toc143887965"/>
       <w:r>
         <w:t>Testing</w:t>
       </w:r>
-      <w:bookmarkEnd w:id="181"/>
-      <w:bookmarkEnd w:id="182"/>
+      <w:bookmarkEnd w:id="184"/>
+      <w:bookmarkEnd w:id="185"/>
     </w:p>
     <w:p/>
     <w:p>
@@ -42163,11 +42795,11 @@
       <w:pPr>
         <w:pStyle w:val="Heading2"/>
       </w:pPr>
-      <w:bookmarkStart w:id="183" w:name="_Toc143887966"/>
+      <w:bookmarkStart w:id="186" w:name="_Toc143887966"/>
       <w:r>
         <w:t>Unit Testing</w:t>
       </w:r>
-      <w:bookmarkEnd w:id="183"/>
+      <w:bookmarkEnd w:id="186"/>
     </w:p>
     <w:p/>
     <w:p>
@@ -42187,11 +42819,11 @@
       <w:pPr>
         <w:pStyle w:val="Heading2"/>
       </w:pPr>
-      <w:bookmarkStart w:id="184" w:name="_Toc143887967"/>
+      <w:bookmarkStart w:id="187" w:name="_Toc143887967"/>
       <w:r>
         <w:t>Integration Testing</w:t>
       </w:r>
-      <w:bookmarkEnd w:id="184"/>
+      <w:bookmarkEnd w:id="187"/>
     </w:p>
     <w:p/>
     <w:p>
@@ -42411,11 +43043,11 @@
       <w:pPr>
         <w:pStyle w:val="Heading3"/>
       </w:pPr>
-      <w:bookmarkStart w:id="185" w:name="_Toc143887968"/>
+      <w:bookmarkStart w:id="188" w:name="_Toc143887968"/>
       <w:r>
         <w:t>Simple Example</w:t>
       </w:r>
-      <w:bookmarkEnd w:id="185"/>
+      <w:bookmarkEnd w:id="188"/>
     </w:p>
     <w:p/>
     <w:p>
@@ -42647,11 +43279,11 @@
       <w:pPr>
         <w:pStyle w:val="Heading3"/>
       </w:pPr>
-      <w:bookmarkStart w:id="186" w:name="_Toc143887969"/>
+      <w:bookmarkStart w:id="189" w:name="_Toc143887969"/>
       <w:r>
         <w:t>Service Interface</w:t>
       </w:r>
-      <w:bookmarkEnd w:id="186"/>
+      <w:bookmarkEnd w:id="189"/>
     </w:p>
     <w:p/>
     <w:p>
@@ -42746,11 +43378,11 @@
       <w:pPr>
         <w:pStyle w:val="Heading3"/>
       </w:pPr>
-      <w:bookmarkStart w:id="187" w:name="_Toc143887970"/>
+      <w:bookmarkStart w:id="190" w:name="_Toc143887970"/>
       <w:r>
         <w:t>Service Implementation</w:t>
       </w:r>
-      <w:bookmarkEnd w:id="187"/>
+      <w:bookmarkEnd w:id="190"/>
     </w:p>
     <w:p/>
     <w:p>
@@ -42898,11 +43530,11 @@
       <w:pPr>
         <w:pStyle w:val="Heading3"/>
       </w:pPr>
-      <w:bookmarkStart w:id="188" w:name="_Toc143887971"/>
+      <w:bookmarkStart w:id="191" w:name="_Toc143887971"/>
       <w:r>
         <w:t>Service Composite</w:t>
       </w:r>
-      <w:bookmarkEnd w:id="188"/>
+      <w:bookmarkEnd w:id="191"/>
     </w:p>
     <w:p/>
     <w:p>
@@ -43017,11 +43649,11 @@
       <w:pPr>
         <w:pStyle w:val="Heading3"/>
       </w:pPr>
-      <w:bookmarkStart w:id="189" w:name="_Toc143887972"/>
+      <w:bookmarkStart w:id="192" w:name="_Toc143887972"/>
       <w:r>
         <w:t>Service Test</w:t>
       </w:r>
-      <w:bookmarkEnd w:id="189"/>
+      <w:bookmarkEnd w:id="192"/>
     </w:p>
     <w:p/>
     <w:p>
@@ -43206,11 +43838,11 @@
       <w:pPr>
         <w:pStyle w:val="Heading3"/>
       </w:pPr>
-      <w:bookmarkStart w:id="190" w:name="_Toc143887973"/>
+      <w:bookmarkStart w:id="193" w:name="_Toc143887973"/>
       <w:r>
         <w:t>Integration Composite</w:t>
       </w:r>
-      <w:bookmarkEnd w:id="190"/>
+      <w:bookmarkEnd w:id="193"/>
     </w:p>
     <w:p/>
     <w:p>
@@ -43563,11 +44195,11 @@
       <w:pPr>
         <w:pStyle w:val="Heading3"/>
       </w:pPr>
-      <w:bookmarkStart w:id="191" w:name="_Toc143887974"/>
+      <w:bookmarkStart w:id="194" w:name="_Toc143887974"/>
       <w:r>
         <w:t>Maven Project Descriptor</w:t>
       </w:r>
-      <w:bookmarkEnd w:id="191"/>
+      <w:bookmarkEnd w:id="194"/>
     </w:p>
     <w:p/>
     <w:p>
@@ -44061,11 +44693,11 @@
       <w:pPr>
         <w:pStyle w:val="Heading3"/>
       </w:pPr>
-      <w:bookmarkStart w:id="192" w:name="_Toc143887975"/>
+      <w:bookmarkStart w:id="195" w:name="_Toc143887975"/>
       <w:r>
         <w:t>Project Dependencies</w:t>
       </w:r>
-      <w:bookmarkEnd w:id="192"/>
+      <w:bookmarkEnd w:id="195"/>
     </w:p>
     <w:p/>
     <w:p>
@@ -44121,11 +44753,11 @@
       <w:pPr>
         <w:pStyle w:val="Heading3"/>
       </w:pPr>
-      <w:bookmarkStart w:id="193" w:name="_Toc143887976"/>
+      <w:bookmarkStart w:id="196" w:name="_Toc143887976"/>
       <w:r>
         <w:t>Plugins</w:t>
       </w:r>
-      <w:bookmarkEnd w:id="193"/>
+      <w:bookmarkEnd w:id="196"/>
     </w:p>
     <w:p/>
     <w:p>
@@ -44217,11 +44849,11 @@
       <w:pPr>
         <w:pStyle w:val="Heading3"/>
       </w:pPr>
-      <w:bookmarkStart w:id="194" w:name="_Toc143887977"/>
+      <w:bookmarkStart w:id="197" w:name="_Toc143887977"/>
       <w:r>
         <w:t>Running the Test</w:t>
       </w:r>
-      <w:bookmarkEnd w:id="194"/>
+      <w:bookmarkEnd w:id="197"/>
     </w:p>
     <w:p>
       <w:pPr>
@@ -44465,11 +45097,11 @@
       <w:pPr>
         <w:pStyle w:val="Heading2"/>
       </w:pPr>
-      <w:bookmarkStart w:id="195" w:name="_Toc143887978"/>
+      <w:bookmarkStart w:id="198" w:name="_Toc143887978"/>
       <w:r>
         <w:t>Using Extensions</w:t>
       </w:r>
-      <w:bookmarkEnd w:id="195"/>
+      <w:bookmarkEnd w:id="198"/>
     </w:p>
     <w:p/>
     <w:p>
@@ -45172,11 +45804,11 @@
       <w:pPr>
         <w:pStyle w:val="Heading2"/>
       </w:pPr>
-      <w:bookmarkStart w:id="196" w:name="_Toc143887979"/>
+      <w:bookmarkStart w:id="199" w:name="_Toc143887979"/>
       <w:r>
         <w:t>Working with Easymock</w:t>
       </w:r>
-      <w:bookmarkEnd w:id="196"/>
+      <w:bookmarkEnd w:id="199"/>
     </w:p>
     <w:p/>
     <w:p>
@@ -45231,11 +45863,11 @@
       <w:pPr>
         <w:pStyle w:val="Heading3"/>
       </w:pPr>
-      <w:bookmarkStart w:id="197" w:name="_Toc143887980"/>
+      <w:bookmarkStart w:id="200" w:name="_Toc143887980"/>
       <w:r>
         <w:t>Adding Mock Functionality to Hello World</w:t>
       </w:r>
-      <w:bookmarkEnd w:id="197"/>
+      <w:bookmarkEnd w:id="200"/>
     </w:p>
     <w:p/>
     <w:p>
@@ -47349,11 +47981,11 @@
       <w:pPr>
         <w:pStyle w:val="Heading3"/>
       </w:pPr>
-      <w:bookmarkStart w:id="198" w:name="_Toc143887981"/>
+      <w:bookmarkStart w:id="201" w:name="_Toc143887981"/>
       <w:r>
         <w:t>Configuring Security Performing Security Tests</w:t>
       </w:r>
-      <w:bookmarkEnd w:id="198"/>
+      <w:bookmarkEnd w:id="201"/>
     </w:p>
     <w:p/>
     <w:p>
@@ -47632,11 +48264,11 @@
       <w:r>
         <w:br w:type="page"/>
       </w:r>
-      <w:bookmarkStart w:id="199" w:name="_Toc143887982"/>
+      <w:bookmarkStart w:id="202" w:name="_Toc143887982"/>
       <w:r>
         <w:t>The Webapp Runtime</w:t>
       </w:r>
-      <w:bookmarkEnd w:id="199"/>
+      <w:bookmarkEnd w:id="202"/>
     </w:p>
     <w:p>
       <w:pPr>
@@ -47689,11 +48321,11 @@
       <w:pPr>
         <w:pStyle w:val="Heading2"/>
       </w:pPr>
-      <w:bookmarkStart w:id="200" w:name="_Toc143887983"/>
+      <w:bookmarkStart w:id="203" w:name="_Toc143887983"/>
       <w:r>
         <w:t>Installing the WebApp Runtime</w:t>
       </w:r>
-      <w:bookmarkEnd w:id="200"/>
+      <w:bookmarkEnd w:id="203"/>
     </w:p>
     <w:p/>
     <w:p>
@@ -47984,22 +48616,22 @@
       <w:pPr>
         <w:pStyle w:val="Heading2"/>
       </w:pPr>
-      <w:bookmarkStart w:id="201" w:name="_Toc143887984"/>
+      <w:bookmarkStart w:id="204" w:name="_Toc143887984"/>
       <w:r>
         <w:t>Configuring the Web Application</w:t>
       </w:r>
-      <w:bookmarkEnd w:id="201"/>
+      <w:bookmarkEnd w:id="204"/>
     </w:p>
     <w:p/>
     <w:p>
       <w:pPr>
         <w:pStyle w:val="Heading3"/>
       </w:pPr>
-      <w:bookmarkStart w:id="202" w:name="_Toc143887985"/>
+      <w:bookmarkStart w:id="205" w:name="_Toc143887985"/>
       <w:r>
         <w:t>Required web.xml Settings</w:t>
       </w:r>
-      <w:bookmarkEnd w:id="202"/>
+      <w:bookmarkEnd w:id="205"/>
     </w:p>
     <w:p/>
     <w:p>
@@ -48332,11 +48964,11 @@
       <w:pPr>
         <w:pStyle w:val="Heading3"/>
       </w:pPr>
-      <w:bookmarkStart w:id="203" w:name="_Toc143887986"/>
+      <w:bookmarkStart w:id="206" w:name="_Toc143887986"/>
       <w:r>
         <w:t>Default Deployment Settings</w:t>
       </w:r>
-      <w:bookmarkEnd w:id="203"/>
+      <w:bookmarkEnd w:id="206"/>
     </w:p>
     <w:p/>
     <w:p>
@@ -48519,11 +49151,11 @@
       <w:pPr>
         <w:pStyle w:val="Heading2"/>
       </w:pPr>
-      <w:bookmarkStart w:id="204" w:name="_Toc143887987"/>
+      <w:bookmarkStart w:id="207" w:name="_Toc143887987"/>
       <w:r>
         <w:t>Using Extensions and Profiles</w:t>
       </w:r>
-      <w:bookmarkEnd w:id="204"/>
+      <w:bookmarkEnd w:id="207"/>
     </w:p>
     <w:p>
       <w:pPr>
@@ -48978,11 +49610,11 @@
       <w:pPr>
         <w:pStyle w:val="Heading2"/>
       </w:pPr>
-      <w:bookmarkStart w:id="205" w:name="_Toc143887988"/>
+      <w:bookmarkStart w:id="208" w:name="_Toc143887988"/>
       <w:r>
         <w:t>Classloading</w:t>
       </w:r>
-      <w:bookmarkEnd w:id="205"/>
+      <w:bookmarkEnd w:id="208"/>
     </w:p>
     <w:p/>
     <w:p>
@@ -49002,11 +49634,11 @@
       <w:pPr>
         <w:pStyle w:val="Heading1"/>
       </w:pPr>
-      <w:bookmarkStart w:id="206" w:name="_Toc143887989"/>
+      <w:bookmarkStart w:id="209" w:name="_Toc143887989"/>
       <w:r>
         <w:t>Extending Fabric3</w:t>
       </w:r>
-      <w:bookmarkEnd w:id="206"/>
+      <w:bookmarkEnd w:id="209"/>
     </w:p>
     <w:p/>
     <w:p/>
@@ -57897,8 +58529,8 @@
       </w:pPr>
     </w:p>
     <w:sectPr>
-      <w:footerReference w:type="even" r:id="rId45"/>
-      <w:footerReference w:type="default" r:id="rId46"/>
+      <w:footerReference w:type="even" r:id="rId46"/>
+      <w:footerReference w:type="default" r:id="rId47"/>
       <w:pgSz w:w="12240" w:h="15840" w:code="1"/>
       <w:pgMar w:top="1440" w:right="1800" w:bottom="1440" w:left="1800" w:gutter="0"/>
     </w:sectPr>
@@ -57956,7 +58588,7 @@
         <w:rPr>
           <w:noProof/>
         </w:rPr>
-        <w:t>91</w:t>
+        <w:t>98</w:t>
       </w:r>
     </w:fldSimple>
   </w:p>
@@ -59041,7 +59673,7 @@
         <w:ind w:left="760" w:hanging="400"/>
       </w:pPr>
       <w:rPr>
-        <w:rFonts w:ascii="Wingdings" w:eastAsia="Times New Roman" w:hAnsi="Wingdings" w:cs="Symbol" w:hint="default"/>
+        <w:rFonts w:ascii="Wingdings" w:eastAsia="Times New Roman" w:hAnsi="Wingdings" w:cs="Courier New" w:hint="default"/>
       </w:rPr>
     </w:lvl>
     <w:lvl w:ilvl="1" w:tplc="04090003" w:tentative="1">
@@ -59520,17 +60152,7 @@
     </w:rPrDefault>
     <w:pPrDefault/>
   </w:docDefaults>
-  <w:latentStyles w:defLockedState="0" w:defUIPriority="0" w:defSemiHidden="0" w:defUnhideWhenUsed="0" w:defQFormat="0" w:count="276">
-    <w:lsdException w:name="toc 1" w:uiPriority="39"/>
-    <w:lsdException w:name="toc 2" w:uiPriority="39"/>
-    <w:lsdException w:name="toc 3" w:uiPriority="39"/>
-    <w:lsdException w:name="toc 4" w:uiPriority="39"/>
-    <w:lsdException w:name="toc 5" w:uiPriority="39"/>
-    <w:lsdException w:name="toc 6" w:uiPriority="39"/>
-    <w:lsdException w:name="toc 7" w:uiPriority="39"/>
-    <w:lsdException w:name="toc 8" w:uiPriority="39"/>
-    <w:lsdException w:name="toc 9" w:uiPriority="39"/>
-  </w:latentStyles>
+  <w:latentStyles w:defLockedState="0" w:defUIPriority="0" w:defSemiHidden="0" w:defUnhideWhenUsed="0" w:defQFormat="0" w:count="276"/>
   <w:style w:type="paragraph" w:default="1" w:styleId="Normal">
     <w:name w:val="Normal"/>
     <w:qFormat/>

</xml_diff>